<commit_message>
common tools are updated
</commit_message>
<xml_diff>
--- a/images.docx
+++ b/images.docx
@@ -6,7 +6,7 @@
       <w:r>
         <w:drawing>
           <wp:inline xmlns:a="http://schemas.openxmlformats.org/drawingml/2006/main" xmlns:pic="http://schemas.openxmlformats.org/drawingml/2006/picture">
-            <wp:extent cx="5486400" cy="5486400"/>
+            <wp:extent cx="5486400" cy="4040881"/>
             <wp:docPr id="1" name="Picture 1"/>
             <wp:cNvGraphicFramePr>
               <a:graphicFrameLocks noChangeAspect="1"/>
@@ -27,79 +27,7 @@
                   <pic:spPr>
                     <a:xfrm>
                       <a:off x="0" y="0"/>
-                      <a:ext cx="5486400" cy="5486400"/>
-                    </a:xfrm>
-                    <a:prstGeom prst="rect"/>
-                  </pic:spPr>
-                </pic:pic>
-              </a:graphicData>
-            </a:graphic>
-          </wp:inline>
-        </w:drawing>
-      </w:r>
-    </w:p>
-    <w:p>
-      <w:r>
-        <w:drawing>
-          <wp:inline xmlns:a="http://schemas.openxmlformats.org/drawingml/2006/main" xmlns:pic="http://schemas.openxmlformats.org/drawingml/2006/picture">
-            <wp:extent cx="5486400" cy="5486400"/>
-            <wp:docPr id="2" name="Picture 2"/>
-            <wp:cNvGraphicFramePr>
-              <a:graphicFrameLocks noChangeAspect="1"/>
-            </wp:cNvGraphicFramePr>
-            <a:graphic>
-              <a:graphicData uri="http://schemas.openxmlformats.org/drawingml/2006/picture">
-                <pic:pic>
-                  <pic:nvPicPr>
-                    <pic:cNvPr id="0" name="image.png"/>
-                    <pic:cNvPicPr/>
-                  </pic:nvPicPr>
-                  <pic:blipFill>
-                    <a:blip r:embed="rId10"/>
-                    <a:stretch>
-                      <a:fillRect/>
-                    </a:stretch>
-                  </pic:blipFill>
-                  <pic:spPr>
-                    <a:xfrm>
-                      <a:off x="0" y="0"/>
-                      <a:ext cx="5486400" cy="5486400"/>
-                    </a:xfrm>
-                    <a:prstGeom prst="rect"/>
-                  </pic:spPr>
-                </pic:pic>
-              </a:graphicData>
-            </a:graphic>
-          </wp:inline>
-        </w:drawing>
-      </w:r>
-    </w:p>
-    <w:p>
-      <w:r>
-        <w:drawing>
-          <wp:inline xmlns:a="http://schemas.openxmlformats.org/drawingml/2006/main" xmlns:pic="http://schemas.openxmlformats.org/drawingml/2006/picture">
-            <wp:extent cx="5486400" cy="7763273"/>
-            <wp:docPr id="3" name="Picture 3"/>
-            <wp:cNvGraphicFramePr>
-              <a:graphicFrameLocks noChangeAspect="1"/>
-            </wp:cNvGraphicFramePr>
-            <a:graphic>
-              <a:graphicData uri="http://schemas.openxmlformats.org/drawingml/2006/picture">
-                <pic:pic>
-                  <pic:nvPicPr>
-                    <pic:cNvPr id="0" name="image.png"/>
-                    <pic:cNvPicPr/>
-                  </pic:nvPicPr>
-                  <pic:blipFill>
-                    <a:blip r:embed="rId11"/>
-                    <a:stretch>
-                      <a:fillRect/>
-                    </a:stretch>
-                  </pic:blipFill>
-                  <pic:spPr>
-                    <a:xfrm>
-                      <a:off x="0" y="0"/>
-                      <a:ext cx="5486400" cy="7763273"/>
+                      <a:ext cx="5486400" cy="4040881"/>
                     </a:xfrm>
                     <a:prstGeom prst="rect"/>
                   </pic:spPr>

</xml_diff>

<commit_message>
common base are edited.. error are corrected
</commit_message>
<xml_diff>
--- a/images.docx
+++ b/images.docx
@@ -6,7 +6,7 @@
       <w:r>
         <w:drawing>
           <wp:inline xmlns:a="http://schemas.openxmlformats.org/drawingml/2006/main" xmlns:pic="http://schemas.openxmlformats.org/drawingml/2006/picture">
-            <wp:extent cx="5486400" cy="4040881"/>
+            <wp:extent cx="5486400" cy="3086100"/>
             <wp:docPr id="1" name="Picture 1"/>
             <wp:cNvGraphicFramePr>
               <a:graphicFrameLocks noChangeAspect="1"/>
@@ -27,7 +27,7 @@
                   <pic:spPr>
                     <a:xfrm>
                       <a:off x="0" y="0"/>
-                      <a:ext cx="5486400" cy="4040881"/>
+                      <a:ext cx="5486400" cy="3086100"/>
                     </a:xfrm>
                     <a:prstGeom prst="rect"/>
                   </pic:spPr>

</xml_diff>